<commit_message>
PowerPoint and Release Plan Drafts made
</commit_message>
<xml_diff>
--- a/ReleasePlan.docx
+++ b/ReleasePlan.docx
@@ -6,9 +6,11 @@
     <w:p>
       <w:pPr>
         <w:contextualSpacing w:val="0"/>
-      </w:pPr>
-      <w:r>
-        <w:rPr>
+        <w:jc w:val="center"/>
+      </w:pPr>
+      <w:r>
+        <w:rPr>
+          <w:sz w:val="36"/>
           <w:rtl w:val="0"/>
         </w:rPr>
         <w:t xml:space="preserve">Release Plan</w:t>
@@ -26,181 +28,182 @@
     </w:p>
     <w:p>
       <w:pPr>
-        <w:contextualSpacing w:val="0"/>
-      </w:pPr>
-      <w:r>
-        <w:rPr>
-          <w:rtl w:val="0"/>
-        </w:rPr>
-        <w:t xml:space="preserve">Product Name: Adruino Micro-Controller for Electric Vehicles</w:t>
-      </w:r>
-    </w:p>
-    <w:p>
-      <w:pPr>
-        <w:contextualSpacing w:val="0"/>
-      </w:pPr>
-      <w:r>
-        <w:rPr>
-          <w:rtl w:val="0"/>
-        </w:rPr>
-      </w:r>
-    </w:p>
-    <w:p>
-      <w:pPr>
-        <w:contextualSpacing w:val="0"/>
-      </w:pPr>
-      <w:r>
-        <w:rPr>
-          <w:rtl w:val="0"/>
-        </w:rPr>
-        <w:t xml:space="preserve">Team Name: Dream Team</w:t>
-      </w:r>
-    </w:p>
-    <w:p>
-      <w:pPr>
-        <w:contextualSpacing w:val="0"/>
-      </w:pPr>
-      <w:r>
-        <w:rPr>
-          <w:rtl w:val="0"/>
-        </w:rPr>
-      </w:r>
-    </w:p>
-    <w:p>
-      <w:pPr>
-        <w:contextualSpacing w:val="0"/>
-      </w:pPr>
-      <w:r>
-        <w:rPr>
-          <w:rtl w:val="0"/>
-        </w:rPr>
-        <w:t xml:space="preserve">Release Name:</w:t>
-      </w:r>
-    </w:p>
-    <w:p>
-      <w:pPr>
-        <w:contextualSpacing w:val="0"/>
-      </w:pPr>
-      <w:r>
-        <w:rPr>
-          <w:rtl w:val="0"/>
-        </w:rPr>
-      </w:r>
-    </w:p>
-    <w:p>
-      <w:pPr>
-        <w:contextualSpacing w:val="0"/>
-      </w:pPr>
-      <w:r>
-        <w:rPr>
-          <w:rtl w:val="0"/>
-        </w:rPr>
-        <w:t xml:space="preserve">Product Owner: Alejandro Aguilar</w:t>
-      </w:r>
-    </w:p>
-    <w:p>
-      <w:pPr>
-        <w:contextualSpacing w:val="0"/>
-      </w:pPr>
-      <w:r>
-        <w:rPr>
-          <w:rtl w:val="0"/>
-        </w:rPr>
-      </w:r>
-    </w:p>
-    <w:p>
-      <w:pPr>
-        <w:contextualSpacing w:val="0"/>
-      </w:pPr>
-      <w:r>
-        <w:rPr>
-          <w:rtl w:val="0"/>
-        </w:rPr>
-        <w:t xml:space="preserve">Project Sponsor: tedeast@ucsc.edu</w:t>
-      </w:r>
-    </w:p>
-    <w:p>
-      <w:pPr>
-        <w:contextualSpacing w:val="0"/>
-      </w:pPr>
-      <w:r>
-        <w:rPr>
-          <w:rtl w:val="0"/>
-        </w:rPr>
-      </w:r>
-    </w:p>
-    <w:p>
-      <w:pPr>
-        <w:contextualSpacing w:val="0"/>
-      </w:pPr>
-      <w:r>
-        <w:rPr>
-          <w:rtl w:val="0"/>
-        </w:rPr>
-        <w:t xml:space="preserve">Release Date: End of the Quarter</w:t>
-      </w:r>
-    </w:p>
-    <w:p>
-      <w:pPr>
-        <w:contextualSpacing w:val="0"/>
-      </w:pPr>
-      <w:r>
-        <w:rPr>
-          <w:rtl w:val="0"/>
-        </w:rPr>
-      </w:r>
-    </w:p>
-    <w:p>
-      <w:pPr>
-        <w:contextualSpacing w:val="0"/>
-      </w:pPr>
-      <w:r>
-        <w:rPr>
-          <w:rtl w:val="0"/>
-        </w:rPr>
-        <w:t xml:space="preserve">Revision Number: </w:t>
-      </w:r>
-    </w:p>
-    <w:p>
-      <w:pPr>
-        <w:contextualSpacing w:val="0"/>
-      </w:pPr>
-      <w:r>
-        <w:rPr>
-          <w:rtl w:val="0"/>
-        </w:rPr>
-      </w:r>
-    </w:p>
-    <w:p>
-      <w:pPr>
-        <w:contextualSpacing w:val="0"/>
-      </w:pPr>
-      <w:r>
-        <w:rPr>
-          <w:rtl w:val="0"/>
-        </w:rPr>
-        <w:t xml:space="preserve">Revision Date: 10/15/2014</w:t>
-      </w:r>
-    </w:p>
-    <w:p>
-      <w:pPr>
-        <w:contextualSpacing w:val="0"/>
-      </w:pPr>
-      <w:r>
-        <w:rPr>
-          <w:rtl w:val="0"/>
-        </w:rPr>
-      </w:r>
-    </w:p>
-    <w:p>
-      <w:pPr>
-        <w:contextualSpacing w:val="0"/>
-      </w:pPr>
-      <w:r>
-        <w:rPr>
-          <w:rtl w:val="0"/>
-        </w:rPr>
-        <w:t xml:space="preserve">High Level Goals: </w:t>
+        <w:spacing w:lineRule="auto" w:line="276"/>
+        <w:contextualSpacing w:val="0"/>
+      </w:pPr>
+      <w:r>
+        <w:rPr>
+          <w:b w:val="1"/>
+          <w:rtl w:val="0"/>
+        </w:rPr>
+        <w:t xml:space="preserve">Product Name</w:t>
+      </w:r>
+      <w:r>
+        <w:rPr>
+          <w:rtl w:val="0"/>
+        </w:rPr>
+        <w:t xml:space="preserve">: Arduino Micro-Controller for Electric Vehicles</w:t>
+      </w:r>
+    </w:p>
+    <w:p>
+      <w:pPr>
+        <w:spacing w:lineRule="auto" w:line="276"/>
+        <w:contextualSpacing w:val="0"/>
+      </w:pPr>
+      <w:r>
+        <w:rPr>
+          <w:b w:val="1"/>
+          <w:rtl w:val="0"/>
+        </w:rPr>
+        <w:t xml:space="preserve">Team Name</w:t>
+      </w:r>
+      <w:r>
+        <w:rPr>
+          <w:rtl w:val="0"/>
+        </w:rPr>
+        <w:t xml:space="preserve">: Dream Team</w:t>
+      </w:r>
+    </w:p>
+    <w:p>
+      <w:pPr>
+        <w:spacing w:lineRule="auto" w:line="276"/>
+        <w:contextualSpacing w:val="0"/>
+      </w:pPr>
+      <w:r>
+        <w:rPr>
+          <w:b w:val="1"/>
+          <w:rtl w:val="0"/>
+        </w:rPr>
+        <w:t xml:space="preserve">Release Name</w:t>
+      </w:r>
+      <w:r>
+        <w:rPr>
+          <w:rtl w:val="0"/>
+        </w:rPr>
+        <w:t xml:space="preserve">: 1</w:t>
+      </w:r>
+    </w:p>
+    <w:p>
+      <w:pPr>
+        <w:spacing w:lineRule="auto" w:line="276"/>
+        <w:contextualSpacing w:val="0"/>
+      </w:pPr>
+      <w:r>
+        <w:rPr>
+          <w:b w:val="1"/>
+          <w:rtl w:val="0"/>
+        </w:rPr>
+        <w:t xml:space="preserve">Product Owner</w:t>
+      </w:r>
+      <w:r>
+        <w:rPr>
+          <w:rtl w:val="0"/>
+        </w:rPr>
+        <w:t xml:space="preserve">: Alejandro Aguilar</w:t>
+      </w:r>
+    </w:p>
+    <w:p>
+      <w:pPr>
+        <w:spacing w:lineRule="auto" w:line="276"/>
+        <w:contextualSpacing w:val="0"/>
+      </w:pPr>
+      <w:r>
+        <w:rPr>
+          <w:b w:val="1"/>
+          <w:rtl w:val="0"/>
+        </w:rPr>
+        <w:t xml:space="preserve">Project Sponsor</w:t>
+      </w:r>
+      <w:r>
+        <w:rPr>
+          <w:rtl w:val="0"/>
+        </w:rPr>
+        <w:t xml:space="preserve">: tedeast@ucsc.edu</w:t>
+      </w:r>
+    </w:p>
+    <w:p>
+      <w:pPr>
+        <w:spacing w:lineRule="auto" w:line="276"/>
+        <w:contextualSpacing w:val="0"/>
+      </w:pPr>
+      <w:r>
+        <w:rPr>
+          <w:b w:val="1"/>
+          <w:rtl w:val="0"/>
+        </w:rPr>
+        <w:t xml:space="preserve">Release Date</w:t>
+      </w:r>
+      <w:r>
+        <w:rPr>
+          <w:rtl w:val="0"/>
+        </w:rPr>
+        <w:t xml:space="preserve">: 12/10/2014</w:t>
+      </w:r>
+    </w:p>
+    <w:p>
+      <w:pPr>
+        <w:spacing w:lineRule="auto" w:line="276"/>
+        <w:contextualSpacing w:val="0"/>
+      </w:pPr>
+      <w:r>
+        <w:rPr>
+          <w:b w:val="1"/>
+          <w:rtl w:val="0"/>
+        </w:rPr>
+        <w:t xml:space="preserve">Revision Number</w:t>
+      </w:r>
+      <w:r>
+        <w:rPr>
+          <w:rtl w:val="0"/>
+        </w:rPr>
+        <w:t xml:space="preserve">: 0.1</w:t>
+      </w:r>
+    </w:p>
+    <w:p>
+      <w:pPr>
+        <w:spacing w:lineRule="auto" w:line="276"/>
+        <w:contextualSpacing w:val="0"/>
+      </w:pPr>
+      <w:r>
+        <w:rPr>
+          <w:b w:val="1"/>
+          <w:rtl w:val="0"/>
+        </w:rPr>
+        <w:t xml:space="preserve">Revision Date</w:t>
+      </w:r>
+      <w:r>
+        <w:rPr>
+          <w:rtl w:val="0"/>
+        </w:rPr>
+        <w:t xml:space="preserve">: 10/15/2014</w:t>
+      </w:r>
+    </w:p>
+    <w:p>
+      <w:pPr>
+        <w:contextualSpacing w:val="0"/>
+      </w:pPr>
+      <w:r>
+        <w:rPr>
+          <w:rtl w:val="0"/>
+        </w:rPr>
+      </w:r>
+    </w:p>
+    <w:p>
+      <w:pPr>
+        <w:contextualSpacing w:val="0"/>
+      </w:pPr>
+      <w:r>
+        <w:rPr>
+          <w:b w:val="1"/>
+          <w:rtl w:val="0"/>
+        </w:rPr>
+        <w:t xml:space="preserve">High Level Goals</w:t>
+      </w:r>
+      <w:r>
+        <w:rPr>
+          <w:rtl w:val="0"/>
+        </w:rPr>
+        <w:t xml:space="preserve">: </w:t>
       </w:r>
     </w:p>
     <w:p>
@@ -219,41 +222,35 @@
         <w:rPr>
           <w:rtl w:val="0"/>
         </w:rPr>
-        <w:t xml:space="preserve">Transform proprietary microcontroller capabilities of electric vehicle into open source code for the Adruino microcontroller.</w:t>
-      </w:r>
-    </w:p>
-    <w:p>
-      <w:pPr>
-        <w:contextualSpacing w:val="0"/>
-      </w:pPr>
-      <w:r>
-        <w:rPr>
-          <w:rtl w:val="0"/>
-        </w:rPr>
-      </w:r>
-    </w:p>
-    <w:p>
-      <w:pPr>
-        <w:contextualSpacing w:val="0"/>
-      </w:pPr>
-      <w:r>
-        <w:rPr>
-          <w:rtl w:val="0"/>
-        </w:rPr>
-        <w:t xml:space="preserve">User Stories (</w:t>
-      </w:r>
+        <w:t xml:space="preserve">Transform proprietary microcontroller capabilities of electric vehicle into open source code for the Arduino microcontroller.</w:t>
+      </w:r>
+    </w:p>
+    <w:p>
+      <w:pPr>
+        <w:contextualSpacing w:val="0"/>
+      </w:pPr>
+      <w:r>
+        <w:rPr>
+          <w:rtl w:val="0"/>
+        </w:rPr>
+      </w:r>
+    </w:p>
+    <w:p>
+      <w:pPr>
+        <w:contextualSpacing w:val="0"/>
+      </w:pPr>
       <w:r>
         <w:rPr>
           <w:b w:val="1"/>
           <w:rtl w:val="0"/>
         </w:rPr>
-        <w:t xml:space="preserve">assign priorities soon, update for correct format</w:t>
-      </w:r>
-      <w:r>
-        <w:rPr>
-          <w:rtl w:val="0"/>
-        </w:rPr>
-        <w:t xml:space="preserve">)</w:t>
+        <w:t xml:space="preserve">User Stories</w:t>
+      </w:r>
+      <w:r>
+        <w:rPr>
+          <w:rtl w:val="0"/>
+        </w:rPr>
+        <w:t xml:space="preserve">: </w:t>
       </w:r>
     </w:p>
     <w:p>
@@ -291,26 +288,121 @@
         <w:rPr>
           <w:rtl w:val="0"/>
         </w:rPr>
-        <w:t xml:space="preserve">Objective: Get inputs working</w:t>
-      </w:r>
-    </w:p>
-    <w:p>
-      <w:pPr>
-        <w:numPr>
-          <w:ilvl w:val="1"/>
-          <w:numId w:val="2"/>
-        </w:numPr>
-        <w:ind w:left="1440" w:hanging="359"/>
-        <w:contextualSpacing w:val="1"/>
-        <w:rPr>
-          <w:u w:val="none"/>
-        </w:rPr>
-      </w:pPr>
-      <w:r>
-        <w:rPr>
-          <w:rtl w:val="0"/>
-        </w:rPr>
-        <w:t xml:space="preserve">User Story 1: Analyze existing drive train technology</w:t>
+        <w:t xml:space="preserve">Objective: Detect inputs</w:t>
+      </w:r>
+    </w:p>
+    <w:p>
+      <w:pPr>
+        <w:numPr>
+          <w:ilvl w:val="1"/>
+          <w:numId w:val="2"/>
+        </w:numPr>
+        <w:ind w:left="1440" w:hanging="359"/>
+        <w:contextualSpacing w:val="1"/>
+        <w:rPr>
+          <w:u w:val="none"/>
+        </w:rPr>
+      </w:pPr>
+      <w:r>
+        <w:rPr>
+          <w:rtl w:val="0"/>
+        </w:rPr>
+        <w:t xml:space="preserve">(13) User Story 1: Analyze existing drivetrain technology</w:t>
+      </w:r>
+    </w:p>
+    <w:p>
+      <w:pPr>
+        <w:numPr>
+          <w:ilvl w:val="1"/>
+          <w:numId w:val="2"/>
+        </w:numPr>
+        <w:ind w:left="1440" w:hanging="359"/>
+        <w:contextualSpacing w:val="1"/>
+        <w:rPr>
+          <w:u w:val="none"/>
+        </w:rPr>
+      </w:pPr>
+      <w:r>
+        <w:rPr>
+          <w:rtl w:val="0"/>
+        </w:rPr>
+        <w:t xml:space="preserve">(5) User Story 2: Detect Joystick sensor and buttons on it </w:t>
+      </w:r>
+    </w:p>
+    <w:p>
+      <w:pPr>
+        <w:numPr>
+          <w:ilvl w:val="1"/>
+          <w:numId w:val="2"/>
+        </w:numPr>
+        <w:ind w:left="1440" w:hanging="359"/>
+        <w:contextualSpacing w:val="1"/>
+        <w:rPr>
+          <w:u w:val="none"/>
+        </w:rPr>
+      </w:pPr>
+      <w:r>
+        <w:rPr>
+          <w:rtl w:val="0"/>
+        </w:rPr>
+        <w:t xml:space="preserve">(5)User Story 3: Detect vehicle speed sensor </w:t>
+      </w:r>
+    </w:p>
+    <w:p>
+      <w:pPr>
+        <w:numPr>
+          <w:ilvl w:val="1"/>
+          <w:numId w:val="2"/>
+        </w:numPr>
+        <w:ind w:left="1440" w:hanging="359"/>
+        <w:contextualSpacing w:val="1"/>
+        <w:rPr>
+          <w:u w:val="none"/>
+        </w:rPr>
+      </w:pPr>
+      <w:r>
+        <w:rPr>
+          <w:rtl w:val="0"/>
+        </w:rPr>
+        <w:t xml:space="preserve">(7)User Story 4: Detect hydraulic system pressure </w:t>
+      </w:r>
+    </w:p>
+    <w:p>
+      <w:pPr>
+        <w:numPr>
+          <w:ilvl w:val="1"/>
+          <w:numId w:val="2"/>
+        </w:numPr>
+        <w:ind w:left="1440" w:hanging="359"/>
+        <w:contextualSpacing w:val="1"/>
+        <w:rPr>
+          <w:u w:val="none"/>
+        </w:rPr>
+      </w:pPr>
+      <w:r>
+        <w:rPr>
+          <w:rtl w:val="0"/>
+        </w:rPr>
+        <w:t xml:space="preserve">(5)User Story 5: Detect  the lean and steer of vehicle</w:t>
+      </w:r>
+    </w:p>
+    <w:p>
+      <w:pPr>
+        <w:numPr>
+          <w:ilvl w:val="1"/>
+          <w:numId w:val="2"/>
+        </w:numPr>
+        <w:ind w:left="1440" w:hanging="359"/>
+        <w:contextualSpacing w:val="1"/>
+        <w:rPr>
+          <w:u w:val="none"/>
+        </w:rPr>
+      </w:pPr>
+      <w:r>
+        <w:rPr>
+          <w:rtl w:val="0"/>
+        </w:rPr>
+        <w:t xml:space="preserve">(3)User Story 6: Detect break sensor </w:t>
       </w:r>
     </w:p>
     <w:p>
@@ -329,26 +421,94 @@
         <w:rPr>
           <w:rtl w:val="0"/>
         </w:rPr>
-        <w:t xml:space="preserve">Spring 2</w:t>
-      </w:r>
-    </w:p>
-    <w:p>
-      <w:pPr>
-        <w:numPr>
-          <w:ilvl w:val="1"/>
-          <w:numId w:val="2"/>
-        </w:numPr>
-        <w:ind w:left="1440" w:hanging="359"/>
-        <w:contextualSpacing w:val="1"/>
-        <w:rPr>
-          <w:u w:val="none"/>
-        </w:rPr>
-      </w:pPr>
-      <w:r>
-        <w:rPr>
-          <w:rtl w:val="0"/>
-        </w:rPr>
-        <w:t xml:space="preserve">Get outputs working</w:t>
+        <w:t xml:space="preserve">Sprint 2</w:t>
+      </w:r>
+    </w:p>
+    <w:p>
+      <w:pPr>
+        <w:numPr>
+          <w:ilvl w:val="1"/>
+          <w:numId w:val="2"/>
+        </w:numPr>
+        <w:ind w:left="1440" w:hanging="359"/>
+        <w:contextualSpacing w:val="1"/>
+        <w:rPr/>
+      </w:pPr>
+      <w:r>
+        <w:rPr>
+          <w:rtl w:val="0"/>
+        </w:rPr>
+        <w:t xml:space="preserve">Objective: Control outputs</w:t>
+      </w:r>
+    </w:p>
+    <w:p>
+      <w:pPr>
+        <w:numPr>
+          <w:ilvl w:val="1"/>
+          <w:numId w:val="2"/>
+        </w:numPr>
+        <w:ind w:left="1440" w:hanging="359"/>
+        <w:contextualSpacing w:val="1"/>
+        <w:rPr/>
+      </w:pPr>
+      <w:r>
+        <w:rPr>
+          <w:rtl w:val="0"/>
+        </w:rPr>
+        <w:t xml:space="preserve">(13) User Story 1: Control 3 hydraulic pumps  </w:t>
+      </w:r>
+    </w:p>
+    <w:p>
+      <w:pPr>
+        <w:numPr>
+          <w:ilvl w:val="1"/>
+          <w:numId w:val="2"/>
+        </w:numPr>
+        <w:ind w:left="1440" w:hanging="359"/>
+        <w:contextualSpacing w:val="1"/>
+        <w:rPr/>
+      </w:pPr>
+      <w:r>
+        <w:rPr>
+          <w:rtl w:val="0"/>
+        </w:rPr>
+        <w:t xml:space="preserve">(5)User Story 2: Use motor control signal</w:t>
+      </w:r>
+    </w:p>
+    <w:p>
+      <w:pPr>
+        <w:numPr>
+          <w:ilvl w:val="1"/>
+          <w:numId w:val="2"/>
+        </w:numPr>
+        <w:ind w:left="1440" w:hanging="359"/>
+        <w:contextualSpacing w:val="1"/>
+        <w:rPr>
+          <w:u w:val="none"/>
+        </w:rPr>
+      </w:pPr>
+      <w:r>
+        <w:rPr>
+          <w:rtl w:val="0"/>
+        </w:rPr>
+        <w:t xml:space="preserve">(1) User Story 3: Control pump switch </w:t>
+      </w:r>
+    </w:p>
+    <w:p>
+      <w:pPr>
+        <w:numPr>
+          <w:ilvl w:val="1"/>
+          <w:numId w:val="2"/>
+        </w:numPr>
+        <w:ind w:left="1440" w:hanging="359"/>
+        <w:contextualSpacing w:val="1"/>
+        <w:rPr/>
+      </w:pPr>
+      <w:r>
+        <w:rPr>
+          <w:rtl w:val="0"/>
+        </w:rPr>
+        <w:t xml:space="preserve">(1) User Story 4: As a user of the system, I must be able to read a user manual of the arduino micro controller</w:t>
       </w:r>
     </w:p>
     <w:p>
@@ -386,38 +546,62 @@
         <w:rPr>
           <w:rtl w:val="0"/>
         </w:rPr>
-        <w:t xml:space="preserve">Use inputs to generate appropriate output</w:t>
-      </w:r>
-    </w:p>
-    <w:p>
-      <w:pPr>
-        <w:contextualSpacing w:val="0"/>
-      </w:pPr>
-      <w:r>
-        <w:rPr>
-          <w:rtl w:val="0"/>
-        </w:rPr>
-      </w:r>
-    </w:p>
-    <w:p>
-      <w:pPr>
-        <w:contextualSpacing w:val="0"/>
-      </w:pPr>
-      <w:r>
-        <w:rPr>
-          <w:rtl w:val="0"/>
-        </w:rPr>
-      </w:r>
-    </w:p>
-    <w:p>
-      <w:pPr>
-        <w:contextualSpacing w:val="0"/>
-      </w:pPr>
-      <w:r>
-        <w:rPr>
-          <w:rtl w:val="0"/>
-        </w:rPr>
-        <w:t xml:space="preserve">Unanswered Questions: How to access and analyze the existing infrastructure?</w:t>
+        <w:t xml:space="preserve">Objective: Use inputs to generate appropriate output</w:t>
+      </w:r>
+    </w:p>
+    <w:p>
+      <w:pPr>
+        <w:numPr>
+          <w:ilvl w:val="1"/>
+          <w:numId w:val="2"/>
+        </w:numPr>
+        <w:ind w:left="1440" w:hanging="359"/>
+        <w:contextualSpacing w:val="1"/>
+        <w:rPr/>
+      </w:pPr>
+      <w:r>
+        <w:rPr>
+          <w:rtl w:val="0"/>
+        </w:rPr>
+        <w:t xml:space="preserve">(5) User Story 1: As a tester, I need to be able to do software builds and run regression tests.</w:t>
+      </w:r>
+    </w:p>
+    <w:p>
+      <w:pPr>
+        <w:contextualSpacing w:val="0"/>
+      </w:pPr>
+      <w:r>
+        <w:rPr>
+          <w:rtl w:val="0"/>
+        </w:rPr>
+      </w:r>
+    </w:p>
+    <w:p>
+      <w:pPr>
+        <w:contextualSpacing w:val="0"/>
+      </w:pPr>
+      <w:r>
+        <w:rPr>
+          <w:rtl w:val="0"/>
+        </w:rPr>
+      </w:r>
+    </w:p>
+    <w:p>
+      <w:pPr>
+        <w:contextualSpacing w:val="0"/>
+      </w:pPr>
+      <w:r>
+        <w:rPr>
+          <w:b w:val="1"/>
+          <w:rtl w:val="0"/>
+        </w:rPr>
+        <w:t xml:space="preserve">Unanswered Questions</w:t>
+      </w:r>
+      <w:r>
+        <w:rPr>
+          <w:rtl w:val="0"/>
+        </w:rPr>
+        <w:t xml:space="preserve">: How to access and analyze the existing infrastructure?</w:t>
       </w:r>
     </w:p>
     <w:p>

</xml_diff>